<commit_message>
Updated documentation to include documentations
</commit_message>
<xml_diff>
--- a/Hotel Bookings Analysis Documentation.docx
+++ b/Hotel Bookings Analysis Documentation.docx
@@ -1007,8 +1007,20 @@
                 <w:u w:val="single"/>
                 <w14:ligatures w14:val="none"/>
               </w:rPr>
-              <w:t>ID of the travel agency that made the bookinga</w:t>
-            </w:r>
+              <w:t xml:space="preserve">ID of the travel agency that made the </w:t>
+            </w:r>
+            <w:proofErr w:type="spellStart"/>
+            <w:r>
+              <w:rPr>
+                <w:rFonts w:ascii="Calibri" w:eastAsia="Times New Roman" w:hAnsi="Calibri" w:cs="Calibri"/>
+                <w:color w:val="467886"/>
+                <w:kern w:val="0"/>
+                <w:u w:val="single"/>
+                <w14:ligatures w14:val="none"/>
+              </w:rPr>
+              <w:t>bookinga</w:t>
+            </w:r>
+            <w:proofErr w:type="spellEnd"/>
             <w:r>
               <w:rPr>
                 <w:rFonts w:ascii="Calibri" w:eastAsia="Times New Roman" w:hAnsi="Calibri" w:cs="Calibri"/>
@@ -1087,6 +1099,7 @@
                 <w14:ligatures w14:val="none"/>
               </w:rPr>
             </w:pPr>
+            <w:proofErr w:type="spellStart"/>
             <w:r>
               <w:rPr>
                 <w:rFonts w:ascii="Calibri" w:eastAsia="Times New Roman" w:hAnsi="Calibri" w:cs="Calibri"/>
@@ -1100,6 +1113,7 @@
               </w:rPr>
               <w:t>ArrivalDateDayOfMonth</w:t>
             </w:r>
+            <w:proofErr w:type="spellEnd"/>
           </w:p>
         </w:tc>
         <w:tc>
@@ -1233,6 +1247,7 @@
                 <w14:ligatures w14:val="none"/>
               </w:rPr>
             </w:pPr>
+            <w:proofErr w:type="spellStart"/>
             <w:r>
               <w:rPr>
                 <w:rFonts w:ascii="Calibri" w:eastAsia="Times New Roman" w:hAnsi="Calibri" w:cs="Calibri"/>
@@ -1246,6 +1261,7 @@
               </w:rPr>
               <w:t>ArrivalDateMonth</w:t>
             </w:r>
+            <w:proofErr w:type="spellEnd"/>
           </w:p>
         </w:tc>
         <w:tc>
@@ -1379,6 +1395,7 @@
                 <w14:ligatures w14:val="none"/>
               </w:rPr>
             </w:pPr>
+            <w:proofErr w:type="spellStart"/>
             <w:r>
               <w:rPr>
                 <w:rFonts w:ascii="Calibri" w:eastAsia="Times New Roman" w:hAnsi="Calibri" w:cs="Calibri"/>
@@ -1393,6 +1410,7 @@
               <w:lastRenderedPageBreak/>
               <w:t>ArrivalDateWeekNumber</w:t>
             </w:r>
+            <w:proofErr w:type="spellEnd"/>
           </w:p>
         </w:tc>
         <w:tc>
@@ -1526,6 +1544,7 @@
                 <w14:ligatures w14:val="none"/>
               </w:rPr>
             </w:pPr>
+            <w:proofErr w:type="spellStart"/>
             <w:r>
               <w:rPr>
                 <w:rFonts w:ascii="Calibri" w:eastAsia="Times New Roman" w:hAnsi="Calibri" w:cs="Calibri"/>
@@ -1539,6 +1558,7 @@
               </w:rPr>
               <w:t>ArrivalDateYear</w:t>
             </w:r>
+            <w:proofErr w:type="spellEnd"/>
           </w:p>
         </w:tc>
         <w:tc>
@@ -1672,6 +1692,7 @@
                 <w14:ligatures w14:val="none"/>
               </w:rPr>
             </w:pPr>
+            <w:proofErr w:type="spellStart"/>
             <w:r>
               <w:rPr>
                 <w:rFonts w:ascii="Calibri" w:eastAsia="Times New Roman" w:hAnsi="Calibri" w:cs="Calibri"/>
@@ -1685,6 +1706,7 @@
               </w:rPr>
               <w:t>AssignedRoomType</w:t>
             </w:r>
+            <w:proofErr w:type="spellEnd"/>
           </w:p>
         </w:tc>
         <w:tc>
@@ -2949,7 +2971,27 @@
                 <w:kern w:val="0"/>
                 <w14:ligatures w14:val="none"/>
               </w:rPr>
-              <w:t>Contract - when the booking has an allotment or other type of contract associated to it;</w:t>
+              <w:t xml:space="preserve">Contract - when the booking has an allotment or other type of contract associated </w:t>
+            </w:r>
+            <w:proofErr w:type="gramStart"/>
+            <w:r>
+              <w:rPr>
+                <w:rFonts w:ascii="Calibri" w:eastAsia="Times New Roman" w:hAnsi="Calibri" w:cs="Calibri"/>
+                <w:color w:val="1F1F1F"/>
+                <w:kern w:val="0"/>
+                <w14:ligatures w14:val="none"/>
+              </w:rPr>
+              <w:t>to</w:t>
+            </w:r>
+            <w:proofErr w:type="gramEnd"/>
+            <w:r>
+              <w:rPr>
+                <w:rFonts w:ascii="Calibri" w:eastAsia="Times New Roman" w:hAnsi="Calibri" w:cs="Calibri"/>
+                <w:color w:val="1F1F1F"/>
+                <w:kern w:val="0"/>
+                <w14:ligatures w14:val="none"/>
+              </w:rPr>
+              <w:t xml:space="preserve"> it;</w:t>
             </w:r>
           </w:p>
         </w:tc>
@@ -3431,14 +3473,45 @@
                 <w14:ligatures w14:val="none"/>
               </w:rPr>
             </w:pPr>
-            <w:r>
-              <w:rPr>
-                <w:rFonts w:ascii="Calibri" w:eastAsia="Times New Roman" w:hAnsi="Calibri" w:cs="Calibri"/>
-                <w:color w:val="1F1F1F"/>
-                <w:kern w:val="0"/>
-                <w14:ligatures w14:val="none"/>
-              </w:rPr>
-              <w:t>Number of days the booking was in the waiting list before it was confirmed to the customer</w:t>
+            <w:proofErr w:type="gramStart"/>
+            <w:r>
+              <w:rPr>
+                <w:rFonts w:ascii="Calibri" w:eastAsia="Times New Roman" w:hAnsi="Calibri" w:cs="Calibri"/>
+                <w:color w:val="1F1F1F"/>
+                <w:kern w:val="0"/>
+                <w14:ligatures w14:val="none"/>
+              </w:rPr>
+              <w:t>Number</w:t>
+            </w:r>
+            <w:proofErr w:type="gramEnd"/>
+            <w:r>
+              <w:rPr>
+                <w:rFonts w:ascii="Calibri" w:eastAsia="Times New Roman" w:hAnsi="Calibri" w:cs="Calibri"/>
+                <w:color w:val="1F1F1F"/>
+                <w:kern w:val="0"/>
+                <w14:ligatures w14:val="none"/>
+              </w:rPr>
+              <w:t xml:space="preserve"> of days the booking was </w:t>
+            </w:r>
+            <w:proofErr w:type="gramStart"/>
+            <w:r>
+              <w:rPr>
+                <w:rFonts w:ascii="Calibri" w:eastAsia="Times New Roman" w:hAnsi="Calibri" w:cs="Calibri"/>
+                <w:color w:val="1F1F1F"/>
+                <w:kern w:val="0"/>
+                <w14:ligatures w14:val="none"/>
+              </w:rPr>
+              <w:t>in</w:t>
+            </w:r>
+            <w:proofErr w:type="gramEnd"/>
+            <w:r>
+              <w:rPr>
+                <w:rFonts w:ascii="Calibri" w:eastAsia="Times New Roman" w:hAnsi="Calibri" w:cs="Calibri"/>
+                <w:color w:val="1F1F1F"/>
+                <w:kern w:val="0"/>
+                <w14:ligatures w14:val="none"/>
+              </w:rPr>
+              <w:t xml:space="preserve"> the waiting list before it was confirmed to the customer</w:t>
             </w:r>
           </w:p>
         </w:tc>
@@ -3763,7 +3836,47 @@
                 <w:kern w:val="0"/>
                 <w14:ligatures w14:val="none"/>
               </w:rPr>
-              <w:t>BO and TR/Value calculated based on the payments identified for the booking in the transaction (TR) table before the booking׳s arrival or cancellation date.</w:t>
+              <w:t xml:space="preserve">BO and TR/Value calculated based on the payments identified for the booking </w:t>
+            </w:r>
+            <w:proofErr w:type="gramStart"/>
+            <w:r>
+              <w:rPr>
+                <w:rFonts w:ascii="Calibri" w:eastAsia="Times New Roman" w:hAnsi="Calibri" w:cs="Calibri"/>
+                <w:color w:val="1F1F1F"/>
+                <w:kern w:val="0"/>
+                <w14:ligatures w14:val="none"/>
+              </w:rPr>
+              <w:t>in</w:t>
+            </w:r>
+            <w:proofErr w:type="gramEnd"/>
+            <w:r>
+              <w:rPr>
+                <w:rFonts w:ascii="Calibri" w:eastAsia="Times New Roman" w:hAnsi="Calibri" w:cs="Calibri"/>
+                <w:color w:val="1F1F1F"/>
+                <w:kern w:val="0"/>
+                <w14:ligatures w14:val="none"/>
+              </w:rPr>
+              <w:t xml:space="preserve"> the transaction (TR) table before the </w:t>
+            </w:r>
+            <w:proofErr w:type="spellStart"/>
+            <w:r>
+              <w:rPr>
+                <w:rFonts w:ascii="Calibri" w:eastAsia="Times New Roman" w:hAnsi="Calibri" w:cs="Calibri"/>
+                <w:color w:val="1F1F1F"/>
+                <w:kern w:val="0"/>
+                <w14:ligatures w14:val="none"/>
+              </w:rPr>
+              <w:t>booking׳s</w:t>
+            </w:r>
+            <w:proofErr w:type="spellEnd"/>
+            <w:r>
+              <w:rPr>
+                <w:rFonts w:ascii="Calibri" w:eastAsia="Times New Roman" w:hAnsi="Calibri" w:cs="Calibri"/>
+                <w:color w:val="1F1F1F"/>
+                <w:kern w:val="0"/>
+                <w14:ligatures w14:val="none"/>
+              </w:rPr>
+              <w:t xml:space="preserve"> arrival or cancellation date.</w:t>
             </w:r>
           </w:p>
         </w:tc>
@@ -4345,14 +4458,25 @@
                 <w14:ligatures w14:val="none"/>
               </w:rPr>
             </w:pPr>
-            <w:r>
-              <w:rPr>
-                <w:rFonts w:ascii="Calibri" w:eastAsia="Times New Roman" w:hAnsi="Calibri" w:cs="Calibri"/>
-                <w:color w:val="1F1F1F"/>
-                <w:kern w:val="0"/>
-                <w14:ligatures w14:val="none"/>
-              </w:rPr>
-              <w:t>Otherwise the value is set as “Refundable”</w:t>
+            <w:proofErr w:type="gramStart"/>
+            <w:r>
+              <w:rPr>
+                <w:rFonts w:ascii="Calibri" w:eastAsia="Times New Roman" w:hAnsi="Calibri" w:cs="Calibri"/>
+                <w:color w:val="1F1F1F"/>
+                <w:kern w:val="0"/>
+                <w14:ligatures w14:val="none"/>
+              </w:rPr>
+              <w:t>Otherwise</w:t>
+            </w:r>
+            <w:proofErr w:type="gramEnd"/>
+            <w:r>
+              <w:rPr>
+                <w:rFonts w:ascii="Calibri" w:eastAsia="Times New Roman" w:hAnsi="Calibri" w:cs="Calibri"/>
+                <w:color w:val="1F1F1F"/>
+                <w:kern w:val="0"/>
+                <w14:ligatures w14:val="none"/>
+              </w:rPr>
+              <w:t xml:space="preserve"> the value is set as “Refundable”</w:t>
             </w:r>
           </w:p>
         </w:tc>
@@ -4944,6 +5068,7 @@
                 <w14:ligatures w14:val="none"/>
               </w:rPr>
             </w:pPr>
+            <w:proofErr w:type="spellStart"/>
             <w:r>
               <w:rPr>
                 <w:rFonts w:ascii="Calibri" w:eastAsia="Times New Roman" w:hAnsi="Calibri" w:cs="Calibri"/>
@@ -4957,6 +5082,7 @@
               </w:rPr>
               <w:t>LeadTime</w:t>
             </w:r>
+            <w:proofErr w:type="spellEnd"/>
           </w:p>
         </w:tc>
         <w:tc>
@@ -5090,6 +5216,7 @@
                 <w14:ligatures w14:val="none"/>
               </w:rPr>
             </w:pPr>
+            <w:proofErr w:type="spellStart"/>
             <w:r>
               <w:rPr>
                 <w:rFonts w:ascii="Calibri" w:eastAsia="Times New Roman" w:hAnsi="Calibri" w:cs="Calibri"/>
@@ -5103,6 +5230,7 @@
               </w:rPr>
               <w:t>MarketSegment</w:t>
             </w:r>
+            <w:proofErr w:type="spellEnd"/>
           </w:p>
         </w:tc>
         <w:tc>
@@ -5995,6 +6123,7 @@
                 <w14:ligatures w14:val="none"/>
               </w:rPr>
             </w:pPr>
+            <w:proofErr w:type="spellStart"/>
             <w:r>
               <w:rPr>
                 <w:rFonts w:ascii="Calibri" w:eastAsia="Times New Roman" w:hAnsi="Calibri" w:cs="Calibri"/>
@@ -6009,6 +6138,7 @@
               <w:lastRenderedPageBreak/>
               <w:t>PreviousBookingsNotCanceled</w:t>
             </w:r>
+            <w:proofErr w:type="spellEnd"/>
           </w:p>
         </w:tc>
         <w:tc>
@@ -6142,6 +6272,7 @@
                 <w14:ligatures w14:val="none"/>
               </w:rPr>
             </w:pPr>
+            <w:proofErr w:type="spellStart"/>
             <w:r>
               <w:rPr>
                 <w:rFonts w:ascii="Calibri" w:eastAsia="Times New Roman" w:hAnsi="Calibri" w:cs="Calibri"/>
@@ -6155,6 +6286,7 @@
               </w:rPr>
               <w:t>PreviousCancellations</w:t>
             </w:r>
+            <w:proofErr w:type="spellEnd"/>
           </w:p>
         </w:tc>
         <w:tc>
@@ -6288,6 +6420,7 @@
                 <w14:ligatures w14:val="none"/>
               </w:rPr>
             </w:pPr>
+            <w:proofErr w:type="spellStart"/>
             <w:r>
               <w:rPr>
                 <w:rFonts w:ascii="Calibri" w:eastAsia="Times New Roman" w:hAnsi="Calibri" w:cs="Calibri"/>
@@ -6301,6 +6434,7 @@
               </w:rPr>
               <w:t>RequiredCardParkingSpaces</w:t>
             </w:r>
+            <w:proofErr w:type="spellEnd"/>
           </w:p>
         </w:tc>
         <w:tc>
@@ -6365,7 +6499,27 @@
                 <w:kern w:val="0"/>
                 <w14:ligatures w14:val="none"/>
               </w:rPr>
-              <w:t>Number of car parking spaces required by the customer</w:t>
+              <w:t xml:space="preserve">Number </w:t>
+            </w:r>
+            <w:proofErr w:type="gramStart"/>
+            <w:r>
+              <w:rPr>
+                <w:rFonts w:ascii="Calibri" w:eastAsia="Times New Roman" w:hAnsi="Calibri" w:cs="Calibri"/>
+                <w:color w:val="1F1F1F"/>
+                <w:kern w:val="0"/>
+                <w14:ligatures w14:val="none"/>
+              </w:rPr>
+              <w:t>of car</w:t>
+            </w:r>
+            <w:proofErr w:type="gramEnd"/>
+            <w:r>
+              <w:rPr>
+                <w:rFonts w:ascii="Calibri" w:eastAsia="Times New Roman" w:hAnsi="Calibri" w:cs="Calibri"/>
+                <w:color w:val="1F1F1F"/>
+                <w:kern w:val="0"/>
+                <w14:ligatures w14:val="none"/>
+              </w:rPr>
+              <w:t xml:space="preserve"> parking spaces required by the customer</w:t>
             </w:r>
           </w:p>
         </w:tc>
@@ -6577,6 +6731,7 @@
                 <w14:ligatures w14:val="none"/>
               </w:rPr>
             </w:pPr>
+            <w:proofErr w:type="spellStart"/>
             <w:r>
               <w:rPr>
                 <w:rFonts w:ascii="Calibri" w:eastAsia="Times New Roman" w:hAnsi="Calibri" w:cs="Calibri"/>
@@ -6590,6 +6745,7 @@
               </w:rPr>
               <w:t>ReservationStatus</w:t>
             </w:r>
+            <w:proofErr w:type="spellEnd"/>
           </w:p>
         </w:tc>
         <w:tc>
@@ -7076,6 +7232,7 @@
                 <w14:ligatures w14:val="none"/>
               </w:rPr>
             </w:pPr>
+            <w:proofErr w:type="spellStart"/>
             <w:r>
               <w:rPr>
                 <w:rFonts w:ascii="Calibri" w:eastAsia="Times New Roman" w:hAnsi="Calibri" w:cs="Calibri"/>
@@ -7089,6 +7246,7 @@
               </w:rPr>
               <w:t>ReservationStatusDate</w:t>
             </w:r>
+            <w:proofErr w:type="spellEnd"/>
           </w:p>
         </w:tc>
         <w:tc>
@@ -7155,6 +7313,7 @@
               </w:rPr>
               <w:t>Date at which the last status was set. This variable can be used in conjunction with the </w:t>
             </w:r>
+            <w:proofErr w:type="spellStart"/>
             <w:r>
               <w:rPr>
                 <w:rFonts w:ascii="Calibri" w:eastAsia="Times New Roman" w:hAnsi="Calibri" w:cs="Calibri"/>
@@ -7166,14 +7325,55 @@
               </w:rPr>
               <w:t>ReservationStatus</w:t>
             </w:r>
-            <w:r>
-              <w:rPr>
-                <w:rFonts w:ascii="Calibri" w:eastAsia="Times New Roman" w:hAnsi="Calibri" w:cs="Calibri"/>
-                <w:color w:val="1F1F1F"/>
-                <w:kern w:val="0"/>
-                <w14:ligatures w14:val="none"/>
-              </w:rPr>
-              <w:t> to understand when was the booking canceled or when did the customer checked-out of the hotel</w:t>
+            <w:proofErr w:type="spellEnd"/>
+            <w:r>
+              <w:rPr>
+                <w:rFonts w:ascii="Calibri" w:eastAsia="Times New Roman" w:hAnsi="Calibri" w:cs="Calibri"/>
+                <w:color w:val="1F1F1F"/>
+                <w:kern w:val="0"/>
+                <w14:ligatures w14:val="none"/>
+              </w:rPr>
+              <w:t xml:space="preserve"> to understand when </w:t>
+            </w:r>
+            <w:proofErr w:type="gramStart"/>
+            <w:r>
+              <w:rPr>
+                <w:rFonts w:ascii="Calibri" w:eastAsia="Times New Roman" w:hAnsi="Calibri" w:cs="Calibri"/>
+                <w:color w:val="1F1F1F"/>
+                <w:kern w:val="0"/>
+                <w14:ligatures w14:val="none"/>
+              </w:rPr>
+              <w:t>was the booking</w:t>
+            </w:r>
+            <w:proofErr w:type="gramEnd"/>
+            <w:r>
+              <w:rPr>
+                <w:rFonts w:ascii="Calibri" w:eastAsia="Times New Roman" w:hAnsi="Calibri" w:cs="Calibri"/>
+                <w:color w:val="1F1F1F"/>
+                <w:kern w:val="0"/>
+                <w14:ligatures w14:val="none"/>
+              </w:rPr>
+              <w:t xml:space="preserve"> canceled or when did the customer </w:t>
+            </w:r>
+            <w:proofErr w:type="gramStart"/>
+            <w:r>
+              <w:rPr>
+                <w:rFonts w:ascii="Calibri" w:eastAsia="Times New Roman" w:hAnsi="Calibri" w:cs="Calibri"/>
+                <w:color w:val="1F1F1F"/>
+                <w:kern w:val="0"/>
+                <w14:ligatures w14:val="none"/>
+              </w:rPr>
+              <w:t>checked-out</w:t>
+            </w:r>
+            <w:proofErr w:type="gramEnd"/>
+            <w:r>
+              <w:rPr>
+                <w:rFonts w:ascii="Calibri" w:eastAsia="Times New Roman" w:hAnsi="Calibri" w:cs="Calibri"/>
+                <w:color w:val="1F1F1F"/>
+                <w:kern w:val="0"/>
+                <w14:ligatures w14:val="none"/>
+              </w:rPr>
+              <w:t xml:space="preserve"> of the hotel</w:t>
             </w:r>
           </w:p>
         </w:tc>
@@ -7242,6 +7442,7 @@
                 <w14:ligatures w14:val="none"/>
               </w:rPr>
             </w:pPr>
+            <w:proofErr w:type="spellStart"/>
             <w:r>
               <w:rPr>
                 <w:rFonts w:ascii="Calibri" w:eastAsia="Times New Roman" w:hAnsi="Calibri" w:cs="Calibri"/>
@@ -7255,6 +7456,7 @@
               </w:rPr>
               <w:t>ReservedRoomType</w:t>
             </w:r>
+            <w:proofErr w:type="spellEnd"/>
           </w:p>
         </w:tc>
         <w:tc>
@@ -7388,6 +7590,7 @@
                 <w14:ligatures w14:val="none"/>
               </w:rPr>
             </w:pPr>
+            <w:proofErr w:type="spellStart"/>
             <w:r>
               <w:rPr>
                 <w:rFonts w:ascii="Calibri" w:eastAsia="Times New Roman" w:hAnsi="Calibri" w:cs="Calibri"/>
@@ -7401,6 +7604,7 @@
               </w:rPr>
               <w:t>StaysInWeekendNights</w:t>
             </w:r>
+            <w:proofErr w:type="spellEnd"/>
           </w:p>
         </w:tc>
         <w:tc>
@@ -7534,6 +7738,7 @@
                 <w14:ligatures w14:val="none"/>
               </w:rPr>
             </w:pPr>
+            <w:proofErr w:type="spellStart"/>
             <w:r>
               <w:rPr>
                 <w:rFonts w:ascii="Calibri" w:eastAsia="Times New Roman" w:hAnsi="Calibri" w:cs="Calibri"/>
@@ -7547,6 +7752,7 @@
               </w:rPr>
               <w:t>StaysInWeekNights</w:t>
             </w:r>
+            <w:proofErr w:type="spellEnd"/>
           </w:p>
         </w:tc>
         <w:tc>
@@ -7611,7 +7817,27 @@
                 <w:kern w:val="0"/>
                 <w14:ligatures w14:val="none"/>
               </w:rPr>
-              <w:t>Number of week nights (Monday to Friday) the guest stayed or booked to stay at the hotel</w:t>
+              <w:t xml:space="preserve">Number of </w:t>
+            </w:r>
+            <w:proofErr w:type="gramStart"/>
+            <w:r>
+              <w:rPr>
+                <w:rFonts w:ascii="Calibri" w:eastAsia="Times New Roman" w:hAnsi="Calibri" w:cs="Calibri"/>
+                <w:color w:val="1F1F1F"/>
+                <w:kern w:val="0"/>
+                <w14:ligatures w14:val="none"/>
+              </w:rPr>
+              <w:t>week nights</w:t>
+            </w:r>
+            <w:proofErr w:type="gramEnd"/>
+            <w:r>
+              <w:rPr>
+                <w:rFonts w:ascii="Calibri" w:eastAsia="Times New Roman" w:hAnsi="Calibri" w:cs="Calibri"/>
+                <w:color w:val="1F1F1F"/>
+                <w:kern w:val="0"/>
+                <w14:ligatures w14:val="none"/>
+              </w:rPr>
+              <w:t xml:space="preserve"> (Monday to Friday) the guest stayed or booked to stay at the hotel</w:t>
             </w:r>
           </w:p>
         </w:tc>
@@ -7644,7 +7870,27 @@
                 <w:kern w:val="0"/>
                 <w14:ligatures w14:val="none"/>
               </w:rPr>
-              <w:t>BO and BL/Calculated by counting the number of week nights from the total number of nights</w:t>
+              <w:t xml:space="preserve">BO and BL/Calculated by counting the number of </w:t>
+            </w:r>
+            <w:proofErr w:type="gramStart"/>
+            <w:r>
+              <w:rPr>
+                <w:rFonts w:ascii="Calibri" w:eastAsia="Times New Roman" w:hAnsi="Calibri" w:cs="Calibri"/>
+                <w:color w:val="1F1F1F"/>
+                <w:kern w:val="0"/>
+                <w14:ligatures w14:val="none"/>
+              </w:rPr>
+              <w:t>week nights</w:t>
+            </w:r>
+            <w:proofErr w:type="gramEnd"/>
+            <w:r>
+              <w:rPr>
+                <w:rFonts w:ascii="Calibri" w:eastAsia="Times New Roman" w:hAnsi="Calibri" w:cs="Calibri"/>
+                <w:color w:val="1F1F1F"/>
+                <w:kern w:val="0"/>
+                <w14:ligatures w14:val="none"/>
+              </w:rPr>
+              <w:t xml:space="preserve"> from the total number of nights</w:t>
             </w:r>
           </w:p>
         </w:tc>
@@ -7680,6 +7926,7 @@
                 <w14:ligatures w14:val="none"/>
               </w:rPr>
             </w:pPr>
+            <w:proofErr w:type="spellStart"/>
             <w:r>
               <w:rPr>
                 <w:rFonts w:ascii="Calibri" w:eastAsia="Times New Roman" w:hAnsi="Calibri" w:cs="Calibri"/>
@@ -7693,6 +7940,7 @@
               </w:rPr>
               <w:t>TotalOfSpecialRequests</w:t>
             </w:r>
+            <w:proofErr w:type="spellEnd"/>
           </w:p>
         </w:tc>
         <w:tc>
@@ -8849,6 +9097,181 @@
           <w:rFonts w:ascii="Calibri" w:hAnsi="Calibri" w:cs="Calibri"/>
         </w:rPr>
         <w:t>Count of each meal type</w:t>
+      </w:r>
+    </w:p>
+    <w:p>
+      <w:pPr>
+        <w:pStyle w:val="ListParagraph"/>
+        <w:numPr>
+          <w:ilvl w:val="0"/>
+          <w:numId w:val="1"/>
+        </w:numPr>
+        <w:rPr>
+          <w:rFonts w:ascii="Calibri" w:hAnsi="Calibri" w:cs="Calibri"/>
+          <w:b/>
+          <w:bCs/>
+        </w:rPr>
+      </w:pPr>
+      <w:r>
+        <w:rPr>
+          <w:rFonts w:ascii="Calibri" w:hAnsi="Calibri" w:cs="Calibri"/>
+          <w:b/>
+          <w:bCs/>
+        </w:rPr>
+        <w:t>Transformations</w:t>
+      </w:r>
+    </w:p>
+    <w:p>
+      <w:pPr>
+        <w:pStyle w:val="ListParagraph"/>
+        <w:numPr>
+          <w:ilvl w:val="0"/>
+          <w:numId w:val="3"/>
+        </w:numPr>
+        <w:rPr>
+          <w:rFonts w:ascii="Calibri" w:hAnsi="Calibri" w:cs="Calibri"/>
+        </w:rPr>
+      </w:pPr>
+      <w:r>
+        <w:rPr>
+          <w:rFonts w:ascii="Calibri" w:hAnsi="Calibri" w:cs="Calibri"/>
+        </w:rPr>
+        <w:t>Date Table</w:t>
+      </w:r>
+    </w:p>
+    <w:p>
+      <w:pPr>
+        <w:pStyle w:val="ListParagraph"/>
+        <w:numPr>
+          <w:ilvl w:val="1"/>
+          <w:numId w:val="3"/>
+        </w:numPr>
+        <w:rPr>
+          <w:rFonts w:ascii="Calibri" w:hAnsi="Calibri" w:cs="Calibri"/>
+        </w:rPr>
+      </w:pPr>
+      <w:r>
+        <w:rPr>
+          <w:rFonts w:ascii="Calibri" w:hAnsi="Calibri" w:cs="Calibri"/>
+        </w:rPr>
+        <w:t>Create a Date table, by extracting distinct combinations of day, month, and year.</w:t>
+      </w:r>
+    </w:p>
+    <w:p>
+      <w:pPr>
+        <w:pStyle w:val="ListParagraph"/>
+        <w:numPr>
+          <w:ilvl w:val="1"/>
+          <w:numId w:val="3"/>
+        </w:numPr>
+        <w:rPr>
+          <w:rFonts w:ascii="Calibri" w:hAnsi="Calibri" w:cs="Calibri"/>
+        </w:rPr>
+      </w:pPr>
+      <w:r>
+        <w:rPr>
+          <w:rFonts w:ascii="Calibri" w:hAnsi="Calibri" w:cs="Calibri"/>
+        </w:rPr>
+        <w:t>Marked the table as a Date Table</w:t>
+      </w:r>
+    </w:p>
+    <w:p>
+      <w:pPr>
+        <w:pStyle w:val="ListParagraph"/>
+        <w:numPr>
+          <w:ilvl w:val="1"/>
+          <w:numId w:val="3"/>
+        </w:numPr>
+        <w:rPr>
+          <w:rFonts w:ascii="Calibri" w:hAnsi="Calibri" w:cs="Calibri"/>
+        </w:rPr>
+      </w:pPr>
+      <w:r>
+        <w:rPr>
+          <w:rFonts w:ascii="Calibri" w:hAnsi="Calibri" w:cs="Calibri"/>
+        </w:rPr>
+        <w:t>Created a Hierarchy</w:t>
+      </w:r>
+    </w:p>
+    <w:p>
+      <w:pPr>
+        <w:pStyle w:val="ListParagraph"/>
+        <w:numPr>
+          <w:ilvl w:val="1"/>
+          <w:numId w:val="3"/>
+        </w:numPr>
+        <w:rPr>
+          <w:rFonts w:ascii="Calibri" w:hAnsi="Calibri" w:cs="Calibri"/>
+        </w:rPr>
+      </w:pPr>
+      <w:r>
+        <w:rPr>
+          <w:rFonts w:ascii="Calibri" w:hAnsi="Calibri" w:cs="Calibri"/>
+        </w:rPr>
+        <w:t>Removed summation on Day &amp; Year fields from the Model View.</w:t>
+      </w:r>
+    </w:p>
+    <w:p>
+      <w:pPr>
+        <w:pStyle w:val="ListParagraph"/>
+        <w:numPr>
+          <w:ilvl w:val="1"/>
+          <w:numId w:val="3"/>
+        </w:numPr>
+        <w:rPr>
+          <w:rFonts w:ascii="Calibri" w:hAnsi="Calibri" w:cs="Calibri"/>
+        </w:rPr>
+      </w:pPr>
+      <w:r>
+        <w:rPr>
+          <w:rFonts w:ascii="Calibri" w:hAnsi="Calibri" w:cs="Calibri"/>
+        </w:rPr>
+        <w:t>Added date column on fact table, created relationship of One-to-Many between Dates and Fact tables</w:t>
+      </w:r>
+    </w:p>
+    <w:p>
+      <w:pPr>
+        <w:pStyle w:val="ListParagraph"/>
+        <w:ind w:left="1440"/>
+        <w:rPr>
+          <w:rFonts w:ascii="Calibri" w:hAnsi="Calibri" w:cs="Calibri"/>
+        </w:rPr>
+      </w:pPr>
+    </w:p>
+    <w:p>
+      <w:pPr>
+        <w:pStyle w:val="ListParagraph"/>
+        <w:numPr>
+          <w:ilvl w:val="0"/>
+          <w:numId w:val="3"/>
+        </w:numPr>
+        <w:rPr>
+          <w:rFonts w:ascii="Calibri" w:hAnsi="Calibri" w:cs="Calibri"/>
+        </w:rPr>
+      </w:pPr>
+      <w:r>
+        <w:rPr>
+          <w:rFonts w:ascii="Calibri" w:hAnsi="Calibri" w:cs="Calibri"/>
+        </w:rPr>
+        <w:t>Created Measures Table to house all measures</w:t>
+      </w:r>
+    </w:p>
+    <w:p>
+      <w:pPr>
+        <w:pStyle w:val="ListParagraph"/>
+        <w:numPr>
+          <w:ilvl w:val="0"/>
+          <w:numId w:val="2"/>
+        </w:numPr>
+        <w:rPr>
+          <w:rFonts w:ascii="Calibri" w:hAnsi="Calibri" w:cs="Calibri"/>
+        </w:rPr>
+      </w:pPr>
+      <w:r>
+        <w:rPr>
+          <w:rFonts w:ascii="Calibri" w:hAnsi="Calibri" w:cs="Calibri"/>
+        </w:rPr>
+        <w:t>Total Bookings: counts all bookings, using hotel column</w:t>
       </w:r>
     </w:p>
     <w:sectPr>
@@ -8864,6 +9287,92 @@
 <file path=word/numbering.xml><?xml version="1.0" encoding="utf-8"?>
 <w:numbering xmlns:wpc="http://schemas.microsoft.com/office/word/2010/wordprocessingCanvas" xmlns:cx="http://schemas.microsoft.com/office/drawing/2014/chartex" xmlns:cx1="http://schemas.microsoft.com/office/drawing/2015/9/8/chartex" xmlns:cx2="http://schemas.microsoft.com/office/drawing/2015/10/21/chartex" xmlns:cx3="http://schemas.microsoft.com/office/drawing/2016/5/9/chartex" xmlns:cx4="http://schemas.microsoft.com/office/drawing/2016/5/10/chartex" xmlns:cx5="http://schemas.microsoft.com/office/drawing/2016/5/11/chartex" xmlns:cx6="http://schemas.microsoft.com/office/drawing/2016/5/12/chartex" xmlns:cx7="http://schemas.microsoft.com/office/drawing/2016/5/13/chartex" xmlns:cx8="http://schemas.microsoft.com/office/drawing/2016/5/14/chartex" xmlns:mc="http://schemas.openxmlformats.org/markup-compatibility/2006" xmlns:aink="http://schemas.microsoft.com/office/drawing/2016/ink" xmlns:am3d="http://schemas.microsoft.com/office/drawing/2017/model3d" xmlns:o="urn:schemas-microsoft-com:office:office" xmlns:oel="http://schemas.microsoft.com/office/2019/extlst" xmlns:r="http://schemas.openxmlformats.org/officeDocument/2006/relationships" xmlns:m="http://schemas.openxmlformats.org/officeDocument/2006/math" xmlns:v="urn:schemas-microsoft-com:vml" xmlns:wp14="http://schemas.microsoft.com/office/word/2010/wordprocessingDrawing" xmlns:wp="http://schemas.openxmlformats.org/drawingml/2006/wordprocessingDrawing" xmlns:w10="urn:schemas-microsoft-com:office:word" xmlns:w="http://schemas.openxmlformats.org/wordprocessingml/2006/main" xmlns:w14="http://schemas.microsoft.com/office/word/2010/wordml" xmlns:w15="http://schemas.microsoft.com/office/word/2012/wordml" xmlns:w16cex="http://schemas.microsoft.com/office/word/2018/wordml/cex" xmlns:w16cid="http://schemas.microsoft.com/office/word/2016/wordml/cid" xmlns:w16="http://schemas.microsoft.com/office/word/2018/wordml" xmlns:w16du="http://schemas.microsoft.com/office/word/2023/wordml/word16du" xmlns:w16sdtdh="http://schemas.microsoft.com/office/word/2020/wordml/sdtdatahash" xmlns:w16sdtfl="http://schemas.microsoft.com/office/word/2024/wordml/sdtformatlock" xmlns:w16se="http://schemas.microsoft.com/office/word/2015/wordml/symex" xmlns:wpg="http://schemas.microsoft.com/office/word/2010/wordprocessingGroup" xmlns:wpi="http://schemas.microsoft.com/office/word/2010/wordprocessingInk" xmlns:wne="http://schemas.microsoft.com/office/word/2006/wordml" xmlns:wps="http://schemas.microsoft.com/office/word/2010/wordprocessingShape" mc:Ignorable="w14 w15 w16se w16cid w16 w16cex w16sdtdh w16sdtfl w16du wp14">
   <w:abstractNum w:abstractNumId="0" w15:restartNumberingAfterBreak="0">
+    <w:nsid w:val="15A17BD5"/>
+    <w:multiLevelType w:val="hybridMultilevel"/>
+    <w:tmpl w:val="DD0CC5DE"/>
+    <w:lvl w:ilvl="0" w:tplc="0409001B">
+      <w:start w:val="1"/>
+      <w:numFmt w:val="lowerRoman"/>
+      <w:lvlText w:val="%1."/>
+      <w:lvlJc w:val="right"/>
+      <w:pPr>
+        <w:ind w:left="1440" w:hanging="360"/>
+      </w:pPr>
+    </w:lvl>
+    <w:lvl w:ilvl="1" w:tplc="04090019">
+      <w:start w:val="1"/>
+      <w:numFmt w:val="lowerLetter"/>
+      <w:lvlText w:val="%2."/>
+      <w:lvlJc w:val="left"/>
+      <w:pPr>
+        <w:ind w:left="2160" w:hanging="360"/>
+      </w:pPr>
+    </w:lvl>
+    <w:lvl w:ilvl="2" w:tplc="0409001B" w:tentative="1">
+      <w:start w:val="1"/>
+      <w:numFmt w:val="lowerRoman"/>
+      <w:lvlText w:val="%3."/>
+      <w:lvlJc w:val="right"/>
+      <w:pPr>
+        <w:ind w:left="2880" w:hanging="180"/>
+      </w:pPr>
+    </w:lvl>
+    <w:lvl w:ilvl="3" w:tplc="0409000F" w:tentative="1">
+      <w:start w:val="1"/>
+      <w:numFmt w:val="decimal"/>
+      <w:lvlText w:val="%4."/>
+      <w:lvlJc w:val="left"/>
+      <w:pPr>
+        <w:ind w:left="3600" w:hanging="360"/>
+      </w:pPr>
+    </w:lvl>
+    <w:lvl w:ilvl="4" w:tplc="04090019" w:tentative="1">
+      <w:start w:val="1"/>
+      <w:numFmt w:val="lowerLetter"/>
+      <w:lvlText w:val="%5."/>
+      <w:lvlJc w:val="left"/>
+      <w:pPr>
+        <w:ind w:left="4320" w:hanging="360"/>
+      </w:pPr>
+    </w:lvl>
+    <w:lvl w:ilvl="5" w:tplc="0409001B" w:tentative="1">
+      <w:start w:val="1"/>
+      <w:numFmt w:val="lowerRoman"/>
+      <w:lvlText w:val="%6."/>
+      <w:lvlJc w:val="right"/>
+      <w:pPr>
+        <w:ind w:left="5040" w:hanging="180"/>
+      </w:pPr>
+    </w:lvl>
+    <w:lvl w:ilvl="6" w:tplc="0409000F" w:tentative="1">
+      <w:start w:val="1"/>
+      <w:numFmt w:val="decimal"/>
+      <w:lvlText w:val="%7."/>
+      <w:lvlJc w:val="left"/>
+      <w:pPr>
+        <w:ind w:left="5760" w:hanging="360"/>
+      </w:pPr>
+    </w:lvl>
+    <w:lvl w:ilvl="7" w:tplc="04090019" w:tentative="1">
+      <w:start w:val="1"/>
+      <w:numFmt w:val="lowerLetter"/>
+      <w:lvlText w:val="%8."/>
+      <w:lvlJc w:val="left"/>
+      <w:pPr>
+        <w:ind w:left="6480" w:hanging="360"/>
+      </w:pPr>
+    </w:lvl>
+    <w:lvl w:ilvl="8" w:tplc="0409001B" w:tentative="1">
+      <w:start w:val="1"/>
+      <w:numFmt w:val="lowerRoman"/>
+      <w:lvlText w:val="%9."/>
+      <w:lvlJc w:val="right"/>
+      <w:pPr>
+        <w:ind w:left="7200" w:hanging="180"/>
+      </w:pPr>
+    </w:lvl>
+  </w:abstractNum>
+  <w:abstractNum w:abstractNumId="1" w15:restartNumberingAfterBreak="0">
     <w:nsid w:val="311F4136"/>
     <w:multiLevelType w:val="hybridMultilevel"/>
     <w:tmpl w:val="AC688F12"/>
@@ -8952,10 +9461,10 @@
       </w:pPr>
     </w:lvl>
   </w:abstractNum>
-  <w:abstractNum w:abstractNumId="1" w15:restartNumberingAfterBreak="0">
+  <w:abstractNum w:abstractNumId="2" w15:restartNumberingAfterBreak="0">
     <w:nsid w:val="76975E0F"/>
     <w:multiLevelType w:val="hybridMultilevel"/>
-    <w:tmpl w:val="745692FA"/>
+    <w:tmpl w:val="110E85C4"/>
     <w:lvl w:ilvl="0" w:tplc="A6DCDE58">
       <w:start w:val="1"/>
       <w:numFmt w:val="bullet"/>
@@ -9066,10 +9575,13 @@
     </w:lvl>
   </w:abstractNum>
   <w:num w:numId="1" w16cid:durableId="1791971522">
-    <w:abstractNumId w:val="0"/>
+    <w:abstractNumId w:val="1"/>
   </w:num>
   <w:num w:numId="2" w16cid:durableId="764808551">
-    <w:abstractNumId w:val="1"/>
+    <w:abstractNumId w:val="2"/>
+  </w:num>
+  <w:num w:numId="3" w16cid:durableId="538713266">
+    <w:abstractNumId w:val="0"/>
   </w:num>
 </w:numbering>
 </file>

</xml_diff>